<commit_message>
Report small change, Fix bug of Contact, delete unnecessary CSS code
</commit_message>
<xml_diff>
--- a/ProjectReport.docx
+++ b/ProjectReport.docx
@@ -1,6 +1,6 @@
 
 <file path=word/document.xml><?xml version="1.0" encoding="utf-8"?>
-<w:document xmlns:ve="http://schemas.openxmlformats.org/markup-compatibility/2006" xmlns:o="urn:schemas-microsoft-com:office:office" xmlns:r="http://schemas.openxmlformats.org/officeDocument/2006/relationships" xmlns:m="http://schemas.openxmlformats.org/officeDocument/2006/math" xmlns:v="urn:schemas-microsoft-com:vml" xmlns:wp="http://schemas.openxmlformats.org/drawingml/2006/wordprocessingDrawing" xmlns:w10="urn:schemas-microsoft-com:office:word" xmlns:w="http://schemas.openxmlformats.org/wordprocessingml/2006/main" xmlns:wne="http://schemas.microsoft.com/office/word/2006/wordml">
+<w:document xmlns:wpc="http://schemas.microsoft.com/office/word/2010/wordprocessingCanvas" xmlns:mc="http://schemas.openxmlformats.org/markup-compatibility/2006" xmlns:o="urn:schemas-microsoft-com:office:office" xmlns:r="http://schemas.openxmlformats.org/officeDocument/2006/relationships" xmlns:m="http://schemas.openxmlformats.org/officeDocument/2006/math" xmlns:v="urn:schemas-microsoft-com:vml" xmlns:wp14="http://schemas.microsoft.com/office/word/2010/wordprocessingDrawing" xmlns:wp="http://schemas.openxmlformats.org/drawingml/2006/wordprocessingDrawing" xmlns:w10="urn:schemas-microsoft-com:office:word" xmlns:w="http://schemas.openxmlformats.org/wordprocessingml/2006/main" xmlns:w14="http://schemas.microsoft.com/office/word/2010/wordml" xmlns:w15="http://schemas.microsoft.com/office/word/2012/wordml" xmlns:wpg="http://schemas.microsoft.com/office/word/2010/wordprocessingGroup" xmlns:wpi="http://schemas.microsoft.com/office/word/2010/wordprocessingInk" xmlns:wne="http://schemas.microsoft.com/office/word/2006/wordml" xmlns:wps="http://schemas.microsoft.com/office/word/2010/wordprocessingShape" mc:Ignorable="w14 w15 wp14">
   <w:body>
     <w:p>
       <w:pPr>
@@ -48,7 +48,7 @@
                     <a:blip r:embed="rId8" cstate="print">
                       <a:extLst>
                         <a:ext uri="{28A0092B-C50C-407E-A947-70E740481C1C}">
-                          <a14:useLocalDpi xmlns:a14="http://schemas.microsoft.com/office/drawing/2010/main" xmlns:wps="http://schemas.microsoft.com/office/word/2010/wordprocessingShape" xmlns:wpi="http://schemas.microsoft.com/office/word/2010/wordprocessingInk" xmlns:wpg="http://schemas.microsoft.com/office/word/2010/wordprocessingGroup" xmlns:w15="http://schemas.microsoft.com/office/word/2012/wordml" xmlns:w14="http://schemas.microsoft.com/office/word/2010/wordml" xmlns:w="http://schemas.openxmlformats.org/wordprocessingml/2006/main" xmlns:w10="urn:schemas-microsoft-com:office:word" xmlns:wp14="http://schemas.microsoft.com/office/word/2010/wordprocessingDrawing" xmlns:v="urn:schemas-microsoft-com:vml" xmlns:o="urn:schemas-microsoft-com:office:office" xmlns:mc="http://schemas.openxmlformats.org/markup-compatibility/2006" xmlns:wpc="http://schemas.microsoft.com/office/word/2010/wordprocessingCanvas" xmlns="" val="0"/>
+                          <a14:useLocalDpi xmlns:a14="http://schemas.microsoft.com/office/drawing/2010/main" val="0"/>
                         </a:ext>
                       </a:extLst>
                     </a:blip>
@@ -2540,6 +2540,12 @@
         <w:rPr>
           <w:lang w:eastAsia="zh-CN"/>
         </w:rPr>
+        <w:t xml:space="preserve"> </w:t>
+      </w:r>
+      <w:r>
+        <w:rPr>
+          <w:lang w:eastAsia="zh-CN"/>
+        </w:rPr>
         <w:t xml:space="preserve">except </w:t>
       </w:r>
       <w:r>
@@ -2737,8 +2743,6 @@
         </w:rPr>
         <w:t>evaluate your code to determine if it is producing the correct data type and result.</w:t>
       </w:r>
-      <w:bookmarkStart w:id="2" w:name="_GoBack"/>
-      <w:bookmarkEnd w:id="2"/>
     </w:p>
     <w:p>
       <w:pPr>
@@ -3150,7 +3154,7 @@
           <w:szCs w:val="40"/>
         </w:rPr>
       </w:pPr>
-      <w:bookmarkStart w:id="3" w:name="_Toc470355086"/>
+      <w:bookmarkStart w:id="2" w:name="_Toc470355086"/>
       <w:r>
         <w:rPr>
           <w:b/>
@@ -3168,7 +3172,7 @@
         </w:rPr>
         <w:t xml:space="preserve"> Specification</w:t>
       </w:r>
-      <w:bookmarkEnd w:id="3"/>
+      <w:bookmarkEnd w:id="2"/>
     </w:p>
     <w:p>
       <w:pPr>
@@ -3183,7 +3187,7 @@
           <w:szCs w:val="40"/>
         </w:rPr>
       </w:pPr>
-      <w:bookmarkStart w:id="4" w:name="_Toc470355087"/>
+      <w:bookmarkStart w:id="3" w:name="_Toc470355087"/>
       <w:r>
         <w:rPr>
           <w:b/>
@@ -3192,7 +3196,15 @@
         </w:rPr>
         <w:t>Technical</w:t>
       </w:r>
-      <w:bookmarkEnd w:id="4"/>
+      <w:bookmarkEnd w:id="3"/>
+      <w:r>
+        <w:rPr>
+          <w:b/>
+          <w:sz w:val="40"/>
+          <w:szCs w:val="40"/>
+        </w:rPr>
+        <w:t xml:space="preserve"> </w:t>
+      </w:r>
       <w:r>
         <w:rPr>
           <w:b/>
@@ -3338,7 +3350,7 @@
           <w:szCs w:val="40"/>
         </w:rPr>
       </w:pPr>
-      <w:bookmarkStart w:id="5" w:name="_Toc470355088"/>
+      <w:bookmarkStart w:id="4" w:name="_Toc470355088"/>
       <w:r>
         <w:rPr>
           <w:b/>
@@ -3347,7 +3359,7 @@
         </w:rPr>
         <w:t xml:space="preserve">Website </w:t>
       </w:r>
-      <w:bookmarkEnd w:id="5"/>
+      <w:bookmarkEnd w:id="4"/>
       <w:r>
         <w:rPr>
           <w:b/>
@@ -3572,7 +3584,6 @@
           <w:numId w:val="3"/>
         </w:numPr>
         <w:rPr>
-          <w:rFonts w:hint="eastAsia"/>
           <w:b/>
           <w:sz w:val="40"/>
           <w:szCs w:val="40"/>
@@ -3591,7 +3602,6 @@
     <w:p>
       <w:pPr>
         <w:rPr>
-          <w:rFonts w:hint="eastAsia"/>
           <w:lang w:eastAsia="zh-CN"/>
         </w:rPr>
       </w:pPr>
@@ -3613,7 +3623,6 @@
     <w:p>
       <w:pPr>
         <w:rPr>
-          <w:rFonts w:hint="eastAsia"/>
           <w:lang w:eastAsia="zh-CN"/>
         </w:rPr>
       </w:pPr>
@@ -3673,7 +3682,6 @@
     <w:p>
       <w:pPr>
         <w:rPr>
-          <w:rFonts w:hint="eastAsia"/>
           <w:lang w:eastAsia="zh-CN"/>
         </w:rPr>
       </w:pPr>
@@ -3688,7 +3696,6 @@
     <w:p>
       <w:pPr>
         <w:rPr>
-          <w:rFonts w:hint="eastAsia"/>
           <w:lang w:eastAsia="zh-CN"/>
         </w:rPr>
       </w:pPr>
@@ -3814,7 +3821,6 @@
     <w:p>
       <w:pPr>
         <w:rPr>
-          <w:rFonts w:hint="eastAsia"/>
           <w:lang w:eastAsia="zh-CN"/>
         </w:rPr>
       </w:pPr>
@@ -3875,7 +3881,6 @@
     <w:p>
       <w:pPr>
         <w:rPr>
-          <w:rFonts w:hint="eastAsia"/>
           <w:lang w:eastAsia="zh-CN"/>
         </w:rPr>
       </w:pPr>
@@ -3930,7 +3935,6 @@
           <w:numId w:val="3"/>
         </w:numPr>
         <w:rPr>
-          <w:rFonts w:hint="eastAsia"/>
           <w:b/>
           <w:sz w:val="40"/>
           <w:szCs w:val="40"/>
@@ -3949,7 +3953,6 @@
     <w:p>
       <w:pPr>
         <w:rPr>
-          <w:rFonts w:hint="eastAsia"/>
           <w:lang w:eastAsia="zh-CN"/>
         </w:rPr>
       </w:pPr>
@@ -3965,7 +3968,6 @@
     <w:p>
       <w:pPr>
         <w:rPr>
-          <w:rFonts w:hint="eastAsia"/>
           <w:lang w:eastAsia="zh-CN"/>
         </w:rPr>
       </w:pPr>
@@ -4032,7 +4034,6 @@
     <w:p>
       <w:pPr>
         <w:rPr>
-          <w:rFonts w:hint="eastAsia"/>
           <w:lang w:eastAsia="zh-CN"/>
         </w:rPr>
       </w:pPr>
@@ -4049,7 +4050,6 @@
     <w:p>
       <w:pPr>
         <w:rPr>
-          <w:rFonts w:hint="eastAsia"/>
           <w:lang w:eastAsia="zh-CN"/>
         </w:rPr>
       </w:pPr>
@@ -4109,7 +4109,6 @@
     <w:p>
       <w:pPr>
         <w:rPr>
-          <w:rFonts w:hint="eastAsia"/>
           <w:lang w:eastAsia="zh-CN"/>
         </w:rPr>
       </w:pPr>
@@ -4131,7 +4130,6 @@
     <w:p>
       <w:pPr>
         <w:rPr>
-          <w:rFonts w:hint="eastAsia"/>
           <w:lang w:eastAsia="zh-CN"/>
         </w:rPr>
       </w:pPr>
@@ -4212,7 +4210,6 @@
     <w:p>
       <w:pPr>
         <w:rPr>
-          <w:rFonts w:hint="eastAsia"/>
           <w:lang w:eastAsia="zh-CN"/>
         </w:rPr>
       </w:pPr>
@@ -4277,7 +4274,6 @@
           <w:numId w:val="3"/>
         </w:numPr>
         <w:rPr>
-          <w:rFonts w:hint="eastAsia"/>
           <w:b/>
           <w:sz w:val="40"/>
           <w:szCs w:val="40"/>
@@ -4296,7 +4292,6 @@
     <w:p>
       <w:pPr>
         <w:rPr>
-          <w:rFonts w:hint="eastAsia"/>
           <w:lang w:eastAsia="zh-CN"/>
         </w:rPr>
       </w:pPr>
@@ -4331,7 +4326,6 @@
     <w:p>
       <w:pPr>
         <w:rPr>
-          <w:rFonts w:hint="eastAsia"/>
           <w:lang w:eastAsia="zh-CN"/>
         </w:rPr>
       </w:pPr>
@@ -4392,7 +4386,6 @@
     <w:p>
       <w:pPr>
         <w:rPr>
-          <w:rFonts w:hint="eastAsia"/>
           <w:lang w:eastAsia="zh-CN"/>
         </w:rPr>
       </w:pPr>
@@ -4478,7 +4471,6 @@
           <w:numId w:val="3"/>
         </w:numPr>
         <w:rPr>
-          <w:rFonts w:hint="eastAsia"/>
           <w:b/>
           <w:sz w:val="40"/>
           <w:szCs w:val="40"/>
@@ -4505,7 +4497,6 @@
     <w:p>
       <w:pPr>
         <w:rPr>
-          <w:rFonts w:hint="eastAsia"/>
           <w:lang w:eastAsia="zh-CN"/>
         </w:rPr>
       </w:pPr>
@@ -4534,7 +4525,6 @@
     <w:p>
       <w:pPr>
         <w:rPr>
-          <w:rFonts w:hint="eastAsia"/>
           <w:lang w:eastAsia="zh-CN"/>
         </w:rPr>
       </w:pPr>
@@ -4605,7 +4595,6 @@
           <w:numId w:val="3"/>
         </w:numPr>
         <w:rPr>
-          <w:rFonts w:hint="eastAsia"/>
           <w:b/>
           <w:sz w:val="40"/>
           <w:szCs w:val="40"/>
@@ -4625,7 +4614,6 @@
     <w:p>
       <w:pPr>
         <w:rPr>
-          <w:rFonts w:hint="eastAsia"/>
           <w:lang w:eastAsia="zh-CN"/>
         </w:rPr>
       </w:pPr>
@@ -4710,7 +4698,6 @@
           <w:numId w:val="3"/>
         </w:numPr>
         <w:rPr>
-          <w:rFonts w:hint="eastAsia"/>
           <w:b/>
           <w:sz w:val="40"/>
           <w:szCs w:val="40"/>
@@ -4729,7 +4716,6 @@
     <w:p>
       <w:pPr>
         <w:rPr>
-          <w:rFonts w:hint="eastAsia"/>
           <w:lang w:eastAsia="zh-CN"/>
         </w:rPr>
       </w:pPr>
@@ -4842,7 +4828,7 @@
     <w:p>
       <w:pPr>
         <w:rPr>
-          <w:rFonts w:asciiTheme="majorHAnsi" w:eastAsiaTheme="majorEastAsia" w:hAnsiTheme="majorHAnsi" w:cstheme="majorBidi" w:hint="eastAsia"/>
+          <w:rFonts w:asciiTheme="majorHAnsi" w:eastAsiaTheme="majorEastAsia" w:hAnsiTheme="majorHAnsi" w:cstheme="majorBidi"/>
           <w:b/>
           <w:color w:val="2E74B5" w:themeColor="accent1" w:themeShade="BF"/>
           <w:sz w:val="40"/>
@@ -4864,7 +4850,7 @@
           <w:szCs w:val="40"/>
         </w:rPr>
       </w:pPr>
-      <w:bookmarkStart w:id="6" w:name="_Toc470355095"/>
+      <w:bookmarkStart w:id="5" w:name="_Toc470355095"/>
       <w:r>
         <w:rPr>
           <w:b/>
@@ -4874,7 +4860,7 @@
         <w:lastRenderedPageBreak/>
         <w:t>Evaluation</w:t>
       </w:r>
-      <w:bookmarkEnd w:id="6"/>
+      <w:bookmarkEnd w:id="5"/>
     </w:p>
     <w:p>
       <w:pPr>
@@ -4889,7 +4875,7 @@
           <w:szCs w:val="40"/>
         </w:rPr>
       </w:pPr>
-      <w:bookmarkStart w:id="7" w:name="_Toc470355096"/>
+      <w:bookmarkStart w:id="6" w:name="_Toc470355096"/>
       <w:r>
         <w:rPr>
           <w:b/>
@@ -4898,69 +4884,69 @@
         </w:rPr>
         <w:t>Group Work</w:t>
       </w:r>
+      <w:bookmarkEnd w:id="6"/>
+    </w:p>
+    <w:p>
+      <w:pPr>
+        <w:ind w:left="360"/>
+        <w:rPr>
+          <w:lang w:eastAsia="zh-CN"/>
+        </w:rPr>
+      </w:pPr>
+      <w:r>
+        <w:rPr>
+          <w:rFonts w:hint="eastAsia"/>
+          <w:lang w:eastAsia="zh-CN"/>
+        </w:rPr>
+        <w:t>Choose</w:t>
+      </w:r>
+      <w:r>
+        <w:rPr>
+          <w:rFonts w:hint="eastAsia"/>
+          <w:lang w:eastAsia="zh-CN"/>
+        </w:rPr>
+        <w:t xml:space="preserve"> the framework.</w:t>
+      </w:r>
+    </w:p>
+    <w:p>
+      <w:pPr>
+        <w:ind w:left="360"/>
+        <w:rPr>
+          <w:lang w:eastAsia="zh-CN"/>
+        </w:rPr>
+      </w:pPr>
+      <w:r>
+        <w:rPr>
+          <w:lang w:eastAsia="zh-CN"/>
+        </w:rPr>
+        <w:t>Analy</w:t>
+      </w:r>
+      <w:r>
+        <w:rPr>
+          <w:lang w:eastAsia="zh-CN"/>
+        </w:rPr>
+        <w:t>s</w:t>
+      </w:r>
+      <w:r>
+        <w:rPr>
+          <w:rFonts w:hint="eastAsia"/>
+          <w:lang w:eastAsia="zh-CN"/>
+        </w:rPr>
+        <w:t>e</w:t>
+      </w:r>
+      <w:r>
+        <w:rPr>
+          <w:lang w:eastAsia="zh-CN"/>
+        </w:rPr>
+        <w:t xml:space="preserve"> the structure, theme and functions of our website.</w:t>
+      </w:r>
+      <w:bookmarkStart w:id="7" w:name="_GoBack"/>
       <w:bookmarkEnd w:id="7"/>
     </w:p>
     <w:p>
       <w:pPr>
         <w:ind w:left="360"/>
         <w:rPr>
-          <w:lang w:eastAsia="zh-CN"/>
-        </w:rPr>
-      </w:pPr>
-      <w:r>
-        <w:rPr>
-          <w:rFonts w:hint="eastAsia"/>
-          <w:lang w:eastAsia="zh-CN"/>
-        </w:rPr>
-        <w:t>Choose</w:t>
-      </w:r>
-      <w:r>
-        <w:rPr>
-          <w:rFonts w:hint="eastAsia"/>
-          <w:lang w:eastAsia="zh-CN"/>
-        </w:rPr>
-        <w:t xml:space="preserve"> the framework.</w:t>
-      </w:r>
-    </w:p>
-    <w:p>
-      <w:pPr>
-        <w:ind w:left="360"/>
-        <w:rPr>
-          <w:rFonts w:hint="eastAsia"/>
-          <w:lang w:eastAsia="zh-CN"/>
-        </w:rPr>
-      </w:pPr>
-      <w:r>
-        <w:rPr>
-          <w:lang w:eastAsia="zh-CN"/>
-        </w:rPr>
-        <w:t>Analy</w:t>
-      </w:r>
-      <w:r>
-        <w:rPr>
-          <w:lang w:eastAsia="zh-CN"/>
-        </w:rPr>
-        <w:t>s</w:t>
-      </w:r>
-      <w:r>
-        <w:rPr>
-          <w:rFonts w:hint="eastAsia"/>
-          <w:lang w:eastAsia="zh-CN"/>
-        </w:rPr>
-        <w:t>e</w:t>
-      </w:r>
-      <w:r>
-        <w:rPr>
-          <w:lang w:eastAsia="zh-CN"/>
-        </w:rPr>
-        <w:t xml:space="preserve"> the structure, theme and functions of our website.</w:t>
-      </w:r>
-    </w:p>
-    <w:p>
-      <w:pPr>
-        <w:ind w:left="360"/>
-        <w:rPr>
-          <w:rFonts w:hint="eastAsia"/>
           <w:lang w:eastAsia="zh-CN"/>
         </w:rPr>
       </w:pPr>
@@ -5016,7 +5002,6 @@
         <w:pStyle w:val="a9"/>
         <w:ind w:left="360" w:firstLineChars="0" w:firstLine="0"/>
         <w:rPr>
-          <w:rFonts w:hint="eastAsia"/>
           <w:lang w:eastAsia="zh-CN"/>
         </w:rPr>
       </w:pPr>
@@ -5298,8 +5283,8 @@
 </file>
 
 <file path=word/endnotes.xml><?xml version="1.0" encoding="utf-8"?>
-<w:endnotes xmlns:ve="http://schemas.openxmlformats.org/markup-compatibility/2006" xmlns:o="urn:schemas-microsoft-com:office:office" xmlns:r="http://schemas.openxmlformats.org/officeDocument/2006/relationships" xmlns:m="http://schemas.openxmlformats.org/officeDocument/2006/math" xmlns:v="urn:schemas-microsoft-com:vml" xmlns:wp="http://schemas.openxmlformats.org/drawingml/2006/wordprocessingDrawing" xmlns:w10="urn:schemas-microsoft-com:office:word" xmlns:w="http://schemas.openxmlformats.org/wordprocessingml/2006/main" xmlns:wne="http://schemas.microsoft.com/office/word/2006/wordml">
-  <w:endnote w:type="separator" w:id="0">
+<w:endnotes xmlns:wpc="http://schemas.microsoft.com/office/word/2010/wordprocessingCanvas" xmlns:mc="http://schemas.openxmlformats.org/markup-compatibility/2006" xmlns:o="urn:schemas-microsoft-com:office:office" xmlns:r="http://schemas.openxmlformats.org/officeDocument/2006/relationships" xmlns:m="http://schemas.openxmlformats.org/officeDocument/2006/math" xmlns:v="urn:schemas-microsoft-com:vml" xmlns:wp14="http://schemas.microsoft.com/office/word/2010/wordprocessingDrawing" xmlns:wp="http://schemas.openxmlformats.org/drawingml/2006/wordprocessingDrawing" xmlns:w10="urn:schemas-microsoft-com:office:word" xmlns:w="http://schemas.openxmlformats.org/wordprocessingml/2006/main" xmlns:w14="http://schemas.microsoft.com/office/word/2010/wordml" xmlns:w15="http://schemas.microsoft.com/office/word/2012/wordml" xmlns:wpg="http://schemas.microsoft.com/office/word/2010/wordprocessingGroup" xmlns:wpi="http://schemas.microsoft.com/office/word/2010/wordprocessingInk" xmlns:wne="http://schemas.microsoft.com/office/word/2006/wordml" xmlns:wps="http://schemas.microsoft.com/office/word/2010/wordprocessingShape" mc:Ignorable="w14 w15 wp14">
+  <w:endnote w:type="separator" w:id="-1">
     <w:p>
       <w:pPr>
         <w:spacing w:after="0" w:line="240" w:lineRule="auto"/>
@@ -5309,7 +5294,7 @@
       </w:r>
     </w:p>
   </w:endnote>
-  <w:endnote w:type="continuationSeparator" w:id="1">
+  <w:endnote w:type="continuationSeparator" w:id="0">
     <w:p>
       <w:pPr>
         <w:spacing w:after="0" w:line="240" w:lineRule="auto"/>
@@ -5323,7 +5308,7 @@
 </file>
 
 <file path=word/footer1.xml><?xml version="1.0" encoding="utf-8"?>
-<w:ftr xmlns:ve="http://schemas.openxmlformats.org/markup-compatibility/2006" xmlns:o="urn:schemas-microsoft-com:office:office" xmlns:r="http://schemas.openxmlformats.org/officeDocument/2006/relationships" xmlns:m="http://schemas.openxmlformats.org/officeDocument/2006/math" xmlns:v="urn:schemas-microsoft-com:vml" xmlns:wp="http://schemas.openxmlformats.org/drawingml/2006/wordprocessingDrawing" xmlns:w10="urn:schemas-microsoft-com:office:word" xmlns:w="http://schemas.openxmlformats.org/wordprocessingml/2006/main" xmlns:wne="http://schemas.microsoft.com/office/word/2006/wordml">
+<w:ftr xmlns:wpc="http://schemas.microsoft.com/office/word/2010/wordprocessingCanvas" xmlns:mc="http://schemas.openxmlformats.org/markup-compatibility/2006" xmlns:o="urn:schemas-microsoft-com:office:office" xmlns:r="http://schemas.openxmlformats.org/officeDocument/2006/relationships" xmlns:m="http://schemas.openxmlformats.org/officeDocument/2006/math" xmlns:v="urn:schemas-microsoft-com:vml" xmlns:wp14="http://schemas.microsoft.com/office/word/2010/wordprocessingDrawing" xmlns:wp="http://schemas.openxmlformats.org/drawingml/2006/wordprocessingDrawing" xmlns:w10="urn:schemas-microsoft-com:office:word" xmlns:w="http://schemas.openxmlformats.org/wordprocessingml/2006/main" xmlns:w14="http://schemas.microsoft.com/office/word/2010/wordml" xmlns:w15="http://schemas.microsoft.com/office/word/2012/wordml" xmlns:wpg="http://schemas.microsoft.com/office/word/2010/wordprocessingGroup" xmlns:wpi="http://schemas.microsoft.com/office/word/2010/wordprocessingInk" xmlns:wne="http://schemas.microsoft.com/office/word/2006/wordml" xmlns:wps="http://schemas.microsoft.com/office/word/2010/wordprocessingShape" mc:Ignorable="w14 w15 wp14">
   <w:sdt>
     <w:sdtPr>
       <w:id w:val="-1624922929"/>
@@ -5332,21 +5317,36 @@
         <w:docPartUnique/>
       </w:docPartObj>
     </w:sdtPr>
+    <w:sdtEndPr/>
     <w:sdtContent>
       <w:p>
         <w:pPr>
           <w:pStyle w:val="a6"/>
           <w:jc w:val="center"/>
         </w:pPr>
-        <w:fldSimple w:instr="PAGE   \* MERGEFORMAT">
-          <w:r>
-            <w:rPr>
-              <w:noProof/>
-              <w:lang w:val="zh-CN" w:eastAsia="zh-CN"/>
-            </w:rPr>
-            <w:t>11</w:t>
-          </w:r>
-        </w:fldSimple>
+        <w:r>
+          <w:fldChar w:fldCharType="begin"/>
+        </w:r>
+        <w:r>
+          <w:instrText>PAGE   \* MERGEFORMAT</w:instrText>
+        </w:r>
+        <w:r>
+          <w:fldChar w:fldCharType="separate"/>
+        </w:r>
+        <w:r>
+          <w:rPr>
+            <w:noProof/>
+            <w:lang w:val="zh-CN" w:eastAsia="zh-CN"/>
+          </w:rPr>
+          <w:t>1</w:t>
+        </w:r>
+        <w:r>
+          <w:rPr>
+            <w:noProof/>
+            <w:lang w:val="zh-CN" w:eastAsia="zh-CN"/>
+          </w:rPr>
+          <w:fldChar w:fldCharType="end"/>
+        </w:r>
       </w:p>
     </w:sdtContent>
   </w:sdt>
@@ -5359,8 +5359,8 @@
 </file>
 
 <file path=word/footnotes.xml><?xml version="1.0" encoding="utf-8"?>
-<w:footnotes xmlns:ve="http://schemas.openxmlformats.org/markup-compatibility/2006" xmlns:o="urn:schemas-microsoft-com:office:office" xmlns:r="http://schemas.openxmlformats.org/officeDocument/2006/relationships" xmlns:m="http://schemas.openxmlformats.org/officeDocument/2006/math" xmlns:v="urn:schemas-microsoft-com:vml" xmlns:wp="http://schemas.openxmlformats.org/drawingml/2006/wordprocessingDrawing" xmlns:w10="urn:schemas-microsoft-com:office:word" xmlns:w="http://schemas.openxmlformats.org/wordprocessingml/2006/main" xmlns:wne="http://schemas.microsoft.com/office/word/2006/wordml">
-  <w:footnote w:type="separator" w:id="0">
+<w:footnotes xmlns:wpc="http://schemas.microsoft.com/office/word/2010/wordprocessingCanvas" xmlns:mc="http://schemas.openxmlformats.org/markup-compatibility/2006" xmlns:o="urn:schemas-microsoft-com:office:office" xmlns:r="http://schemas.openxmlformats.org/officeDocument/2006/relationships" xmlns:m="http://schemas.openxmlformats.org/officeDocument/2006/math" xmlns:v="urn:schemas-microsoft-com:vml" xmlns:wp14="http://schemas.microsoft.com/office/word/2010/wordprocessingDrawing" xmlns:wp="http://schemas.openxmlformats.org/drawingml/2006/wordprocessingDrawing" xmlns:w10="urn:schemas-microsoft-com:office:word" xmlns:w="http://schemas.openxmlformats.org/wordprocessingml/2006/main" xmlns:w14="http://schemas.microsoft.com/office/word/2010/wordml" xmlns:w15="http://schemas.microsoft.com/office/word/2012/wordml" xmlns:wpg="http://schemas.microsoft.com/office/word/2010/wordprocessingGroup" xmlns:wpi="http://schemas.microsoft.com/office/word/2010/wordprocessingInk" xmlns:wne="http://schemas.microsoft.com/office/word/2006/wordml" xmlns:wps="http://schemas.microsoft.com/office/word/2010/wordprocessingShape" mc:Ignorable="w14 w15 wp14">
+  <w:footnote w:type="separator" w:id="-1">
     <w:p>
       <w:pPr>
         <w:spacing w:after="0" w:line="240" w:lineRule="auto"/>
@@ -5370,7 +5370,7 @@
       </w:r>
     </w:p>
   </w:footnote>
-  <w:footnote w:type="continuationSeparator" w:id="1">
+  <w:footnote w:type="continuationSeparator" w:id="0">
     <w:p>
       <w:pPr>
         <w:spacing w:after="0" w:line="240" w:lineRule="auto"/>
@@ -5384,8 +5384,8 @@
 </file>
 
 <file path=word/numbering.xml><?xml version="1.0" encoding="utf-8"?>
-<w:numbering xmlns:ve="http://schemas.openxmlformats.org/markup-compatibility/2006" xmlns:o="urn:schemas-microsoft-com:office:office" xmlns:r="http://schemas.openxmlformats.org/officeDocument/2006/relationships" xmlns:m="http://schemas.openxmlformats.org/officeDocument/2006/math" xmlns:v="urn:schemas-microsoft-com:vml" xmlns:wp="http://schemas.openxmlformats.org/drawingml/2006/wordprocessingDrawing" xmlns:w10="urn:schemas-microsoft-com:office:word" xmlns:w="http://schemas.openxmlformats.org/wordprocessingml/2006/main" xmlns:wne="http://schemas.microsoft.com/office/word/2006/wordml">
-  <w:abstractNum w:abstractNumId="0">
+<w:numbering xmlns:wpc="http://schemas.microsoft.com/office/word/2010/wordprocessingCanvas" xmlns:mc="http://schemas.openxmlformats.org/markup-compatibility/2006" xmlns:o="urn:schemas-microsoft-com:office:office" xmlns:r="http://schemas.openxmlformats.org/officeDocument/2006/relationships" xmlns:m="http://schemas.openxmlformats.org/officeDocument/2006/math" xmlns:v="urn:schemas-microsoft-com:vml" xmlns:wp14="http://schemas.microsoft.com/office/word/2010/wordprocessingDrawing" xmlns:wp="http://schemas.openxmlformats.org/drawingml/2006/wordprocessingDrawing" xmlns:w10="urn:schemas-microsoft-com:office:word" xmlns:w="http://schemas.openxmlformats.org/wordprocessingml/2006/main" xmlns:w14="http://schemas.microsoft.com/office/word/2010/wordml" xmlns:w15="http://schemas.microsoft.com/office/word/2012/wordml" xmlns:wpg="http://schemas.microsoft.com/office/word/2010/wordprocessingGroup" xmlns:wpi="http://schemas.microsoft.com/office/word/2010/wordprocessingInk" xmlns:wne="http://schemas.microsoft.com/office/word/2006/wordml" xmlns:wps="http://schemas.microsoft.com/office/word/2010/wordprocessingShape" mc:Ignorable="w14 w15 wp14">
+  <w:abstractNum w:abstractNumId="0" w15:restartNumberingAfterBreak="0">
     <w:nsid w:val="1BE8416F"/>
     <w:multiLevelType w:val="multilevel"/>
     <w:tmpl w:val="EE0038B4"/>
@@ -5534,7 +5534,7 @@
       </w:rPr>
     </w:lvl>
   </w:abstractNum>
-  <w:abstractNum w:abstractNumId="1">
+  <w:abstractNum w:abstractNumId="1" w15:restartNumberingAfterBreak="0">
     <w:nsid w:val="3D924FEF"/>
     <w:multiLevelType w:val="multilevel"/>
     <w:tmpl w:val="0809001F"/>
@@ -5620,7 +5620,7 @@
       </w:pPr>
     </w:lvl>
   </w:abstractNum>
-  <w:abstractNum w:abstractNumId="2">
+  <w:abstractNum w:abstractNumId="2" w15:restartNumberingAfterBreak="0">
     <w:nsid w:val="4E9B635B"/>
     <w:multiLevelType w:val="hybridMultilevel"/>
     <w:tmpl w:val="FE909AF0"/>
@@ -5706,7 +5706,7 @@
       </w:pPr>
     </w:lvl>
   </w:abstractNum>
-  <w:abstractNum w:abstractNumId="3">
+  <w:abstractNum w:abstractNumId="3" w15:restartNumberingAfterBreak="0">
     <w:nsid w:val="5C836929"/>
     <w:multiLevelType w:val="hybridMultilevel"/>
     <w:tmpl w:val="0D0CFBB4"/>
@@ -5792,7 +5792,7 @@
       </w:pPr>
     </w:lvl>
   </w:abstractNum>
-  <w:abstractNum w:abstractNumId="4">
+  <w:abstractNum w:abstractNumId="4" w15:restartNumberingAfterBreak="0">
     <w:nsid w:val="6C2B037F"/>
     <w:multiLevelType w:val="multilevel"/>
     <w:tmpl w:val="AAF04562"/>
@@ -5924,7 +5924,7 @@
 </file>
 
 <file path=word/styles.xml><?xml version="1.0" encoding="utf-8"?>
-<w:styles xmlns:r="http://schemas.openxmlformats.org/officeDocument/2006/relationships" xmlns:w="http://schemas.openxmlformats.org/wordprocessingml/2006/main">
+<w:styles xmlns:mc="http://schemas.openxmlformats.org/markup-compatibility/2006" xmlns:r="http://schemas.openxmlformats.org/officeDocument/2006/relationships" xmlns:w="http://schemas.openxmlformats.org/wordprocessingml/2006/main" xmlns:w14="http://schemas.microsoft.com/office/word/2010/wordml" xmlns:w15="http://schemas.microsoft.com/office/word/2012/wordml" mc:Ignorable="w14 w15">
   <w:docDefaults>
     <w:rPrDefault>
       <w:rPr>
@@ -5940,144 +5940,378 @@
       </w:pPr>
     </w:pPrDefault>
   </w:docDefaults>
-  <w:latentStyles w:defLockedState="0" w:defUIPriority="99" w:defSemiHidden="1" w:defUnhideWhenUsed="1" w:defQFormat="0" w:count="267">
-    <w:lsdException w:name="Normal" w:semiHidden="0" w:uiPriority="0" w:unhideWhenUsed="0" w:qFormat="1"/>
-    <w:lsdException w:name="heading 1" w:semiHidden="0" w:uiPriority="9" w:unhideWhenUsed="0" w:qFormat="1"/>
-    <w:lsdException w:name="heading 2" w:uiPriority="9" w:qFormat="1"/>
-    <w:lsdException w:name="heading 3" w:uiPriority="9" w:qFormat="1"/>
-    <w:lsdException w:name="heading 4" w:uiPriority="9" w:qFormat="1"/>
-    <w:lsdException w:name="heading 5" w:uiPriority="9" w:qFormat="1"/>
-    <w:lsdException w:name="heading 6" w:uiPriority="9" w:qFormat="1"/>
-    <w:lsdException w:name="heading 7" w:uiPriority="9" w:qFormat="1"/>
-    <w:lsdException w:name="heading 8" w:uiPriority="9" w:qFormat="1"/>
-    <w:lsdException w:name="heading 9" w:uiPriority="9" w:qFormat="1"/>
-    <w:lsdException w:name="toc 1" w:uiPriority="39"/>
-    <w:lsdException w:name="toc 2" w:uiPriority="39"/>
-    <w:lsdException w:name="toc 3" w:uiPriority="39"/>
-    <w:lsdException w:name="toc 4" w:uiPriority="39"/>
-    <w:lsdException w:name="toc 5" w:uiPriority="39"/>
-    <w:lsdException w:name="toc 6" w:uiPriority="39"/>
-    <w:lsdException w:name="toc 7" w:uiPriority="39"/>
-    <w:lsdException w:name="toc 8" w:uiPriority="39"/>
-    <w:lsdException w:name="toc 9" w:uiPriority="39"/>
-    <w:lsdException w:name="caption" w:uiPriority="35" w:qFormat="1"/>
-    <w:lsdException w:name="Title" w:semiHidden="0" w:uiPriority="10" w:unhideWhenUsed="0" w:qFormat="1"/>
-    <w:lsdException w:name="Default Paragraph Font" w:uiPriority="1"/>
-    <w:lsdException w:name="Subtitle" w:semiHidden="0" w:uiPriority="11" w:unhideWhenUsed="0" w:qFormat="1"/>
-    <w:lsdException w:name="Strong" w:semiHidden="0" w:uiPriority="22" w:unhideWhenUsed="0" w:qFormat="1"/>
-    <w:lsdException w:name="Emphasis" w:semiHidden="0" w:uiPriority="20" w:unhideWhenUsed="0" w:qFormat="1"/>
-    <w:lsdException w:name="Table Grid" w:semiHidden="0" w:uiPriority="39" w:unhideWhenUsed="0"/>
-    <w:lsdException w:name="Placeholder Text" w:unhideWhenUsed="0"/>
-    <w:lsdException w:name="No Spacing" w:semiHidden="0" w:uiPriority="1" w:unhideWhenUsed="0" w:qFormat="1"/>
-    <w:lsdException w:name="Light Shading" w:semiHidden="0" w:uiPriority="60" w:unhideWhenUsed="0"/>
-    <w:lsdException w:name="Light List" w:semiHidden="0" w:uiPriority="61" w:unhideWhenUsed="0"/>
-    <w:lsdException w:name="Light Grid" w:semiHidden="0" w:uiPriority="62" w:unhideWhenUsed="0"/>
-    <w:lsdException w:name="Medium Shading 1" w:semiHidden="0" w:uiPriority="63" w:unhideWhenUsed="0"/>
-    <w:lsdException w:name="Medium Shading 2" w:semiHidden="0" w:uiPriority="64" w:unhideWhenUsed="0"/>
-    <w:lsdException w:name="Medium List 1" w:semiHidden="0" w:uiPriority="65" w:unhideWhenUsed="0"/>
-    <w:lsdException w:name="Medium List 2" w:semiHidden="0" w:uiPriority="66" w:unhideWhenUsed="0"/>
-    <w:lsdException w:name="Medium Grid 1" w:semiHidden="0" w:uiPriority="67" w:unhideWhenUsed="0"/>
-    <w:lsdException w:name="Medium Grid 2" w:semiHidden="0" w:uiPriority="68" w:unhideWhenUsed="0"/>
-    <w:lsdException w:name="Medium Grid 3" w:semiHidden="0" w:uiPriority="69" w:unhideWhenUsed="0"/>
-    <w:lsdException w:name="Dark List" w:semiHidden="0" w:uiPriority="70" w:unhideWhenUsed="0"/>
-    <w:lsdException w:name="Colorful Shading" w:semiHidden="0" w:uiPriority="71" w:unhideWhenUsed="0"/>
-    <w:lsdException w:name="Colorful List" w:semiHidden="0" w:uiPriority="72" w:unhideWhenUsed="0"/>
-    <w:lsdException w:name="Colorful Grid" w:semiHidden="0" w:uiPriority="73" w:unhideWhenUsed="0"/>
-    <w:lsdException w:name="Light Shading Accent 1" w:semiHidden="0" w:uiPriority="60" w:unhideWhenUsed="0"/>
-    <w:lsdException w:name="Light List Accent 1" w:semiHidden="0" w:uiPriority="61" w:unhideWhenUsed="0"/>
-    <w:lsdException w:name="Light Grid Accent 1" w:semiHidden="0" w:uiPriority="62" w:unhideWhenUsed="0"/>
-    <w:lsdException w:name="Medium Shading 1 Accent 1" w:semiHidden="0" w:uiPriority="63" w:unhideWhenUsed="0"/>
-    <w:lsdException w:name="Medium Shading 2 Accent 1" w:semiHidden="0" w:uiPriority="64" w:unhideWhenUsed="0"/>
-    <w:lsdException w:name="Medium List 1 Accent 1" w:semiHidden="0" w:uiPriority="65" w:unhideWhenUsed="0"/>
-    <w:lsdException w:name="Revision" w:unhideWhenUsed="0"/>
-    <w:lsdException w:name="List Paragraph" w:semiHidden="0" w:uiPriority="34" w:unhideWhenUsed="0" w:qFormat="1"/>
-    <w:lsdException w:name="Quote" w:semiHidden="0" w:uiPriority="29" w:unhideWhenUsed="0" w:qFormat="1"/>
-    <w:lsdException w:name="Intense Quote" w:semiHidden="0" w:uiPriority="30" w:unhideWhenUsed="0" w:qFormat="1"/>
-    <w:lsdException w:name="Medium List 2 Accent 1" w:semiHidden="0" w:uiPriority="66" w:unhideWhenUsed="0"/>
-    <w:lsdException w:name="Medium Grid 1 Accent 1" w:semiHidden="0" w:uiPriority="67" w:unhideWhenUsed="0"/>
-    <w:lsdException w:name="Medium Grid 2 Accent 1" w:semiHidden="0" w:uiPriority="68" w:unhideWhenUsed="0"/>
-    <w:lsdException w:name="Medium Grid 3 Accent 1" w:semiHidden="0" w:uiPriority="69" w:unhideWhenUsed="0"/>
-    <w:lsdException w:name="Dark List Accent 1" w:semiHidden="0" w:uiPriority="70" w:unhideWhenUsed="0"/>
-    <w:lsdException w:name="Colorful Shading Accent 1" w:semiHidden="0" w:uiPriority="71" w:unhideWhenUsed="0"/>
-    <w:lsdException w:name="Colorful List Accent 1" w:semiHidden="0" w:uiPriority="72" w:unhideWhenUsed="0"/>
-    <w:lsdException w:name="Colorful Grid Accent 1" w:semiHidden="0" w:uiPriority="73" w:unhideWhenUsed="0"/>
-    <w:lsdException w:name="Light Shading Accent 2" w:semiHidden="0" w:uiPriority="60" w:unhideWhenUsed="0"/>
-    <w:lsdException w:name="Light List Accent 2" w:semiHidden="0" w:uiPriority="61" w:unhideWhenUsed="0"/>
-    <w:lsdException w:name="Light Grid Accent 2" w:semiHidden="0" w:uiPriority="62" w:unhideWhenUsed="0"/>
-    <w:lsdException w:name="Medium Shading 1 Accent 2" w:semiHidden="0" w:uiPriority="63" w:unhideWhenUsed="0"/>
-    <w:lsdException w:name="Medium Shading 2 Accent 2" w:semiHidden="0" w:uiPriority="64" w:unhideWhenUsed="0"/>
-    <w:lsdException w:name="Medium List 1 Accent 2" w:semiHidden="0" w:uiPriority="65" w:unhideWhenUsed="0"/>
-    <w:lsdException w:name="Medium List 2 Accent 2" w:semiHidden="0" w:uiPriority="66" w:unhideWhenUsed="0"/>
-    <w:lsdException w:name="Medium Grid 1 Accent 2" w:semiHidden="0" w:uiPriority="67" w:unhideWhenUsed="0"/>
-    <w:lsdException w:name="Medium Grid 2 Accent 2" w:semiHidden="0" w:uiPriority="68" w:unhideWhenUsed="0"/>
-    <w:lsdException w:name="Medium Grid 3 Accent 2" w:semiHidden="0" w:uiPriority="69" w:unhideWhenUsed="0"/>
-    <w:lsdException w:name="Dark List Accent 2" w:semiHidden="0" w:uiPriority="70" w:unhideWhenUsed="0"/>
-    <w:lsdException w:name="Colorful Shading Accent 2" w:semiHidden="0" w:uiPriority="71" w:unhideWhenUsed="0"/>
-    <w:lsdException w:name="Colorful List Accent 2" w:semiHidden="0" w:uiPriority="72" w:unhideWhenUsed="0"/>
-    <w:lsdException w:name="Colorful Grid Accent 2" w:semiHidden="0" w:uiPriority="73" w:unhideWhenUsed="0"/>
-    <w:lsdException w:name="Light Shading Accent 3" w:semiHidden="0" w:uiPriority="60" w:unhideWhenUsed="0"/>
-    <w:lsdException w:name="Light List Accent 3" w:semiHidden="0" w:uiPriority="61" w:unhideWhenUsed="0"/>
-    <w:lsdException w:name="Light Grid Accent 3" w:semiHidden="0" w:uiPriority="62" w:unhideWhenUsed="0"/>
-    <w:lsdException w:name="Medium Shading 1 Accent 3" w:semiHidden="0" w:uiPriority="63" w:unhideWhenUsed="0"/>
-    <w:lsdException w:name="Medium Shading 2 Accent 3" w:semiHidden="0" w:uiPriority="64" w:unhideWhenUsed="0"/>
-    <w:lsdException w:name="Medium List 1 Accent 3" w:semiHidden="0" w:uiPriority="65" w:unhideWhenUsed="0"/>
-    <w:lsdException w:name="Medium List 2 Accent 3" w:semiHidden="0" w:uiPriority="66" w:unhideWhenUsed="0"/>
-    <w:lsdException w:name="Medium Grid 1 Accent 3" w:semiHidden="0" w:uiPriority="67" w:unhideWhenUsed="0"/>
-    <w:lsdException w:name="Medium Grid 2 Accent 3" w:semiHidden="0" w:uiPriority="68" w:unhideWhenUsed="0"/>
-    <w:lsdException w:name="Medium Grid 3 Accent 3" w:semiHidden="0" w:uiPriority="69" w:unhideWhenUsed="0"/>
-    <w:lsdException w:name="Dark List Accent 3" w:semiHidden="0" w:uiPriority="70" w:unhideWhenUsed="0"/>
-    <w:lsdException w:name="Colorful Shading Accent 3" w:semiHidden="0" w:uiPriority="71" w:unhideWhenUsed="0"/>
-    <w:lsdException w:name="Colorful List Accent 3" w:semiHidden="0" w:uiPriority="72" w:unhideWhenUsed="0"/>
-    <w:lsdException w:name="Colorful Grid Accent 3" w:semiHidden="0" w:uiPriority="73" w:unhideWhenUsed="0"/>
-    <w:lsdException w:name="Light Shading Accent 4" w:semiHidden="0" w:uiPriority="60" w:unhideWhenUsed="0"/>
-    <w:lsdException w:name="Light List Accent 4" w:semiHidden="0" w:uiPriority="61" w:unhideWhenUsed="0"/>
-    <w:lsdException w:name="Light Grid Accent 4" w:semiHidden="0" w:uiPriority="62" w:unhideWhenUsed="0"/>
-    <w:lsdException w:name="Medium Shading 1 Accent 4" w:semiHidden="0" w:uiPriority="63" w:unhideWhenUsed="0"/>
-    <w:lsdException w:name="Medium Shading 2 Accent 4" w:semiHidden="0" w:uiPriority="64" w:unhideWhenUsed="0"/>
-    <w:lsdException w:name="Medium List 1 Accent 4" w:semiHidden="0" w:uiPriority="65" w:unhideWhenUsed="0"/>
-    <w:lsdException w:name="Medium List 2 Accent 4" w:semiHidden="0" w:uiPriority="66" w:unhideWhenUsed="0"/>
-    <w:lsdException w:name="Medium Grid 1 Accent 4" w:semiHidden="0" w:uiPriority="67" w:unhideWhenUsed="0"/>
-    <w:lsdException w:name="Medium Grid 2 Accent 4" w:semiHidden="0" w:uiPriority="68" w:unhideWhenUsed="0"/>
-    <w:lsdException w:name="Medium Grid 3 Accent 4" w:semiHidden="0" w:uiPriority="69" w:unhideWhenUsed="0"/>
-    <w:lsdException w:name="Dark List Accent 4" w:semiHidden="0" w:uiPriority="70" w:unhideWhenUsed="0"/>
-    <w:lsdException w:name="Colorful Shading Accent 4" w:semiHidden="0" w:uiPriority="71" w:unhideWhenUsed="0"/>
-    <w:lsdException w:name="Colorful List Accent 4" w:semiHidden="0" w:uiPriority="72" w:unhideWhenUsed="0"/>
-    <w:lsdException w:name="Colorful Grid Accent 4" w:semiHidden="0" w:uiPriority="73" w:unhideWhenUsed="0"/>
-    <w:lsdException w:name="Light Shading Accent 5" w:semiHidden="0" w:uiPriority="60" w:unhideWhenUsed="0"/>
-    <w:lsdException w:name="Light List Accent 5" w:semiHidden="0" w:uiPriority="61" w:unhideWhenUsed="0"/>
-    <w:lsdException w:name="Light Grid Accent 5" w:semiHidden="0" w:uiPriority="62" w:unhideWhenUsed="0"/>
-    <w:lsdException w:name="Medium Shading 1 Accent 5" w:semiHidden="0" w:uiPriority="63" w:unhideWhenUsed="0"/>
-    <w:lsdException w:name="Medium Shading 2 Accent 5" w:semiHidden="0" w:uiPriority="64" w:unhideWhenUsed="0"/>
-    <w:lsdException w:name="Medium List 1 Accent 5" w:semiHidden="0" w:uiPriority="65" w:unhideWhenUsed="0"/>
-    <w:lsdException w:name="Medium List 2 Accent 5" w:semiHidden="0" w:uiPriority="66" w:unhideWhenUsed="0"/>
-    <w:lsdException w:name="Medium Grid 1 Accent 5" w:semiHidden="0" w:uiPriority="67" w:unhideWhenUsed="0"/>
-    <w:lsdException w:name="Medium Grid 2 Accent 5" w:semiHidden="0" w:uiPriority="68" w:unhideWhenUsed="0"/>
-    <w:lsdException w:name="Medium Grid 3 Accent 5" w:semiHidden="0" w:uiPriority="69" w:unhideWhenUsed="0"/>
-    <w:lsdException w:name="Dark List Accent 5" w:semiHidden="0" w:uiPriority="70" w:unhideWhenUsed="0"/>
-    <w:lsdException w:name="Colorful Shading Accent 5" w:semiHidden="0" w:uiPriority="71" w:unhideWhenUsed="0"/>
-    <w:lsdException w:name="Colorful List Accent 5" w:semiHidden="0" w:uiPriority="72" w:unhideWhenUsed="0"/>
-    <w:lsdException w:name="Colorful Grid Accent 5" w:semiHidden="0" w:uiPriority="73" w:unhideWhenUsed="0"/>
-    <w:lsdException w:name="Light Shading Accent 6" w:semiHidden="0" w:uiPriority="60" w:unhideWhenUsed="0"/>
-    <w:lsdException w:name="Light List Accent 6" w:semiHidden="0" w:uiPriority="61" w:unhideWhenUsed="0"/>
-    <w:lsdException w:name="Light Grid Accent 6" w:semiHidden="0" w:uiPriority="62" w:unhideWhenUsed="0"/>
-    <w:lsdException w:name="Medium Shading 1 Accent 6" w:semiHidden="0" w:uiPriority="63" w:unhideWhenUsed="0"/>
-    <w:lsdException w:name="Medium Shading 2 Accent 6" w:semiHidden="0" w:uiPriority="64" w:unhideWhenUsed="0"/>
-    <w:lsdException w:name="Medium List 1 Accent 6" w:semiHidden="0" w:uiPriority="65" w:unhideWhenUsed="0"/>
-    <w:lsdException w:name="Medium List 2 Accent 6" w:semiHidden="0" w:uiPriority="66" w:unhideWhenUsed="0"/>
-    <w:lsdException w:name="Medium Grid 1 Accent 6" w:semiHidden="0" w:uiPriority="67" w:unhideWhenUsed="0"/>
-    <w:lsdException w:name="Medium Grid 2 Accent 6" w:semiHidden="0" w:uiPriority="68" w:unhideWhenUsed="0"/>
-    <w:lsdException w:name="Medium Grid 3 Accent 6" w:semiHidden="0" w:uiPriority="69" w:unhideWhenUsed="0"/>
-    <w:lsdException w:name="Dark List Accent 6" w:semiHidden="0" w:uiPriority="70" w:unhideWhenUsed="0"/>
-    <w:lsdException w:name="Colorful Shading Accent 6" w:semiHidden="0" w:uiPriority="71" w:unhideWhenUsed="0"/>
-    <w:lsdException w:name="Colorful List Accent 6" w:semiHidden="0" w:uiPriority="72" w:unhideWhenUsed="0"/>
-    <w:lsdException w:name="Colorful Grid Accent 6" w:semiHidden="0" w:uiPriority="73" w:unhideWhenUsed="0"/>
-    <w:lsdException w:name="Subtle Emphasis" w:semiHidden="0" w:uiPriority="19" w:unhideWhenUsed="0" w:qFormat="1"/>
-    <w:lsdException w:name="Intense Emphasis" w:semiHidden="0" w:uiPriority="21" w:unhideWhenUsed="0" w:qFormat="1"/>
-    <w:lsdException w:name="Subtle Reference" w:semiHidden="0" w:uiPriority="31" w:unhideWhenUsed="0" w:qFormat="1"/>
-    <w:lsdException w:name="Intense Reference" w:semiHidden="0" w:uiPriority="32" w:unhideWhenUsed="0" w:qFormat="1"/>
-    <w:lsdException w:name="Book Title" w:semiHidden="0" w:uiPriority="33" w:unhideWhenUsed="0" w:qFormat="1"/>
-    <w:lsdException w:name="Bibliography" w:uiPriority="37"/>
-    <w:lsdException w:name="TOC Heading" w:uiPriority="39" w:qFormat="1"/>
+  <w:latentStyles w:defLockedState="0" w:defUIPriority="99" w:defSemiHidden="0" w:defUnhideWhenUsed="0" w:defQFormat="0" w:count="371">
+    <w:lsdException w:name="Normal" w:uiPriority="0" w:qFormat="1"/>
+    <w:lsdException w:name="heading 1" w:uiPriority="9" w:qFormat="1"/>
+    <w:lsdException w:name="heading 2" w:semiHidden="1" w:uiPriority="9" w:unhideWhenUsed="1" w:qFormat="1"/>
+    <w:lsdException w:name="heading 3" w:semiHidden="1" w:uiPriority="9" w:unhideWhenUsed="1" w:qFormat="1"/>
+    <w:lsdException w:name="heading 4" w:semiHidden="1" w:uiPriority="9" w:unhideWhenUsed="1" w:qFormat="1"/>
+    <w:lsdException w:name="heading 5" w:semiHidden="1" w:uiPriority="9" w:unhideWhenUsed="1" w:qFormat="1"/>
+    <w:lsdException w:name="heading 6" w:semiHidden="1" w:uiPriority="9" w:unhideWhenUsed="1" w:qFormat="1"/>
+    <w:lsdException w:name="heading 7" w:semiHidden="1" w:uiPriority="9" w:unhideWhenUsed="1" w:qFormat="1"/>
+    <w:lsdException w:name="heading 8" w:semiHidden="1" w:uiPriority="9" w:unhideWhenUsed="1" w:qFormat="1"/>
+    <w:lsdException w:name="heading 9" w:semiHidden="1" w:uiPriority="9" w:unhideWhenUsed="1" w:qFormat="1"/>
+    <w:lsdException w:name="index 1" w:semiHidden="1" w:unhideWhenUsed="1"/>
+    <w:lsdException w:name="index 2" w:semiHidden="1" w:unhideWhenUsed="1"/>
+    <w:lsdException w:name="index 3" w:semiHidden="1" w:unhideWhenUsed="1"/>
+    <w:lsdException w:name="index 4" w:semiHidden="1" w:unhideWhenUsed="1"/>
+    <w:lsdException w:name="index 5" w:semiHidden="1" w:unhideWhenUsed="1"/>
+    <w:lsdException w:name="index 6" w:semiHidden="1" w:unhideWhenUsed="1"/>
+    <w:lsdException w:name="index 7" w:semiHidden="1" w:unhideWhenUsed="1"/>
+    <w:lsdException w:name="index 8" w:semiHidden="1" w:unhideWhenUsed="1"/>
+    <w:lsdException w:name="index 9" w:semiHidden="1" w:unhideWhenUsed="1"/>
+    <w:lsdException w:name="toc 1" w:semiHidden="1" w:uiPriority="39" w:unhideWhenUsed="1"/>
+    <w:lsdException w:name="toc 2" w:semiHidden="1" w:uiPriority="39" w:unhideWhenUsed="1"/>
+    <w:lsdException w:name="toc 3" w:semiHidden="1" w:uiPriority="39" w:unhideWhenUsed="1"/>
+    <w:lsdException w:name="toc 4" w:semiHidden="1" w:uiPriority="39" w:unhideWhenUsed="1"/>
+    <w:lsdException w:name="toc 5" w:semiHidden="1" w:uiPriority="39" w:unhideWhenUsed="1"/>
+    <w:lsdException w:name="toc 6" w:semiHidden="1" w:uiPriority="39" w:unhideWhenUsed="1"/>
+    <w:lsdException w:name="toc 7" w:semiHidden="1" w:uiPriority="39" w:unhideWhenUsed="1"/>
+    <w:lsdException w:name="toc 8" w:semiHidden="1" w:uiPriority="39" w:unhideWhenUsed="1"/>
+    <w:lsdException w:name="toc 9" w:semiHidden="1" w:uiPriority="39" w:unhideWhenUsed="1"/>
+    <w:lsdException w:name="Normal Indent" w:semiHidden="1" w:unhideWhenUsed="1"/>
+    <w:lsdException w:name="footnote text" w:semiHidden="1" w:unhideWhenUsed="1"/>
+    <w:lsdException w:name="annotation text" w:semiHidden="1" w:unhideWhenUsed="1"/>
+    <w:lsdException w:name="header" w:semiHidden="1" w:unhideWhenUsed="1"/>
+    <w:lsdException w:name="footer" w:semiHidden="1" w:unhideWhenUsed="1"/>
+    <w:lsdException w:name="index heading" w:semiHidden="1" w:unhideWhenUsed="1"/>
+    <w:lsdException w:name="caption" w:semiHidden="1" w:uiPriority="35" w:unhideWhenUsed="1" w:qFormat="1"/>
+    <w:lsdException w:name="table of figures" w:semiHidden="1" w:unhideWhenUsed="1"/>
+    <w:lsdException w:name="envelope address" w:semiHidden="1" w:unhideWhenUsed="1"/>
+    <w:lsdException w:name="envelope return" w:semiHidden="1" w:unhideWhenUsed="1"/>
+    <w:lsdException w:name="footnote reference" w:semiHidden="1" w:unhideWhenUsed="1"/>
+    <w:lsdException w:name="annotation reference" w:semiHidden="1" w:unhideWhenUsed="1"/>
+    <w:lsdException w:name="line number" w:semiHidden="1" w:unhideWhenUsed="1"/>
+    <w:lsdException w:name="page number" w:semiHidden="1" w:unhideWhenUsed="1"/>
+    <w:lsdException w:name="endnote reference" w:semiHidden="1" w:unhideWhenUsed="1"/>
+    <w:lsdException w:name="endnote text" w:semiHidden="1" w:unhideWhenUsed="1"/>
+    <w:lsdException w:name="table of authorities" w:semiHidden="1" w:unhideWhenUsed="1"/>
+    <w:lsdException w:name="macro" w:semiHidden="1" w:unhideWhenUsed="1"/>
+    <w:lsdException w:name="toa heading" w:semiHidden="1" w:unhideWhenUsed="1"/>
+    <w:lsdException w:name="List" w:semiHidden="1" w:unhideWhenUsed="1"/>
+    <w:lsdException w:name="List Bullet" w:semiHidden="1" w:unhideWhenUsed="1"/>
+    <w:lsdException w:name="List Number" w:semiHidden="1" w:unhideWhenUsed="1"/>
+    <w:lsdException w:name="List 2" w:semiHidden="1" w:unhideWhenUsed="1"/>
+    <w:lsdException w:name="List 3" w:semiHidden="1" w:unhideWhenUsed="1"/>
+    <w:lsdException w:name="List 4" w:semiHidden="1" w:unhideWhenUsed="1"/>
+    <w:lsdException w:name="List 5" w:semiHidden="1" w:unhideWhenUsed="1"/>
+    <w:lsdException w:name="List Bullet 2" w:semiHidden="1" w:unhideWhenUsed="1"/>
+    <w:lsdException w:name="List Bullet 3" w:semiHidden="1" w:unhideWhenUsed="1"/>
+    <w:lsdException w:name="List Bullet 4" w:semiHidden="1" w:unhideWhenUsed="1"/>
+    <w:lsdException w:name="List Bullet 5" w:semiHidden="1" w:unhideWhenUsed="1"/>
+    <w:lsdException w:name="List Number 2" w:semiHidden="1" w:unhideWhenUsed="1"/>
+    <w:lsdException w:name="List Number 3" w:semiHidden="1" w:unhideWhenUsed="1"/>
+    <w:lsdException w:name="List Number 4" w:semiHidden="1" w:unhideWhenUsed="1"/>
+    <w:lsdException w:name="List Number 5" w:semiHidden="1" w:unhideWhenUsed="1"/>
+    <w:lsdException w:name="Title" w:uiPriority="10" w:qFormat="1"/>
+    <w:lsdException w:name="Closing" w:semiHidden="1" w:unhideWhenUsed="1"/>
+    <w:lsdException w:name="Signature" w:semiHidden="1" w:unhideWhenUsed="1"/>
+    <w:lsdException w:name="Default Paragraph Font" w:semiHidden="1" w:uiPriority="1" w:unhideWhenUsed="1"/>
+    <w:lsdException w:name="Body Text" w:semiHidden="1" w:unhideWhenUsed="1"/>
+    <w:lsdException w:name="Body Text Indent" w:semiHidden="1" w:unhideWhenUsed="1"/>
+    <w:lsdException w:name="List Continue" w:semiHidden="1" w:unhideWhenUsed="1"/>
+    <w:lsdException w:name="List Continue 2" w:semiHidden="1" w:unhideWhenUsed="1"/>
+    <w:lsdException w:name="List Continue 3" w:semiHidden="1" w:unhideWhenUsed="1"/>
+    <w:lsdException w:name="List Continue 4" w:semiHidden="1" w:unhideWhenUsed="1"/>
+    <w:lsdException w:name="List Continue 5" w:semiHidden="1" w:unhideWhenUsed="1"/>
+    <w:lsdException w:name="Message Header" w:semiHidden="1" w:unhideWhenUsed="1"/>
+    <w:lsdException w:name="Subtitle" w:uiPriority="11" w:qFormat="1"/>
+    <w:lsdException w:name="Salutation" w:semiHidden="1" w:unhideWhenUsed="1"/>
+    <w:lsdException w:name="Date" w:semiHidden="1" w:unhideWhenUsed="1"/>
+    <w:lsdException w:name="Body Text First Indent" w:semiHidden="1" w:unhideWhenUsed="1"/>
+    <w:lsdException w:name="Body Text First Indent 2" w:semiHidden="1" w:unhideWhenUsed="1"/>
+    <w:lsdException w:name="Note Heading" w:semiHidden="1" w:unhideWhenUsed="1"/>
+    <w:lsdException w:name="Body Text 2" w:semiHidden="1" w:unhideWhenUsed="1"/>
+    <w:lsdException w:name="Body Text 3" w:semiHidden="1" w:unhideWhenUsed="1"/>
+    <w:lsdException w:name="Body Text Indent 2" w:semiHidden="1" w:unhideWhenUsed="1"/>
+    <w:lsdException w:name="Body Text Indent 3" w:semiHidden="1" w:unhideWhenUsed="1"/>
+    <w:lsdException w:name="Block Text" w:semiHidden="1" w:unhideWhenUsed="1"/>
+    <w:lsdException w:name="Hyperlink" w:semiHidden="1" w:unhideWhenUsed="1"/>
+    <w:lsdException w:name="FollowedHyperlink" w:semiHidden="1" w:unhideWhenUsed="1"/>
+    <w:lsdException w:name="Strong" w:uiPriority="22" w:qFormat="1"/>
+    <w:lsdException w:name="Emphasis" w:uiPriority="20" w:qFormat="1"/>
+    <w:lsdException w:name="Document Map" w:semiHidden="1" w:unhideWhenUsed="1"/>
+    <w:lsdException w:name="Plain Text" w:semiHidden="1" w:unhideWhenUsed="1"/>
+    <w:lsdException w:name="E-mail Signature" w:semiHidden="1" w:unhideWhenUsed="1"/>
+    <w:lsdException w:name="HTML Top of Form" w:semiHidden="1" w:unhideWhenUsed="1"/>
+    <w:lsdException w:name="HTML Bottom of Form" w:semiHidden="1" w:unhideWhenUsed="1"/>
+    <w:lsdException w:name="Normal (Web)" w:semiHidden="1" w:unhideWhenUsed="1"/>
+    <w:lsdException w:name="HTML Acronym" w:semiHidden="1" w:unhideWhenUsed="1"/>
+    <w:lsdException w:name="HTML Address" w:semiHidden="1" w:unhideWhenUsed="1"/>
+    <w:lsdException w:name="HTML Cite" w:semiHidden="1" w:unhideWhenUsed="1"/>
+    <w:lsdException w:name="HTML Code" w:semiHidden="1" w:unhideWhenUsed="1"/>
+    <w:lsdException w:name="HTML Definition" w:semiHidden="1" w:unhideWhenUsed="1"/>
+    <w:lsdException w:name="HTML Keyboard" w:semiHidden="1" w:unhideWhenUsed="1"/>
+    <w:lsdException w:name="HTML Preformatted" w:semiHidden="1" w:unhideWhenUsed="1"/>
+    <w:lsdException w:name="HTML Sample" w:semiHidden="1" w:unhideWhenUsed="1"/>
+    <w:lsdException w:name="HTML Typewriter" w:semiHidden="1" w:unhideWhenUsed="1"/>
+    <w:lsdException w:name="HTML Variable" w:semiHidden="1" w:unhideWhenUsed="1"/>
+    <w:lsdException w:name="Normal Table" w:semiHidden="1" w:unhideWhenUsed="1"/>
+    <w:lsdException w:name="annotation subject" w:semiHidden="1" w:unhideWhenUsed="1"/>
+    <w:lsdException w:name="No List" w:semiHidden="1" w:unhideWhenUsed="1"/>
+    <w:lsdException w:name="Outline List 1" w:semiHidden="1" w:unhideWhenUsed="1"/>
+    <w:lsdException w:name="Outline List 2" w:semiHidden="1" w:unhideWhenUsed="1"/>
+    <w:lsdException w:name="Outline List 3" w:semiHidden="1" w:unhideWhenUsed="1"/>
+    <w:lsdException w:name="Table Simple 1" w:semiHidden="1" w:unhideWhenUsed="1"/>
+    <w:lsdException w:name="Table Simple 2" w:semiHidden="1" w:unhideWhenUsed="1"/>
+    <w:lsdException w:name="Table Simple 3" w:semiHidden="1" w:unhideWhenUsed="1"/>
+    <w:lsdException w:name="Table Classic 1" w:semiHidden="1" w:unhideWhenUsed="1"/>
+    <w:lsdException w:name="Table Classic 2" w:semiHidden="1" w:unhideWhenUsed="1"/>
+    <w:lsdException w:name="Table Classic 3" w:semiHidden="1" w:unhideWhenUsed="1"/>
+    <w:lsdException w:name="Table Classic 4" w:semiHidden="1" w:unhideWhenUsed="1"/>
+    <w:lsdException w:name="Table Colorful 1" w:semiHidden="1" w:unhideWhenUsed="1"/>
+    <w:lsdException w:name="Table Colorful 2" w:semiHidden="1" w:unhideWhenUsed="1"/>
+    <w:lsdException w:name="Table Colorful 3" w:semiHidden="1" w:unhideWhenUsed="1"/>
+    <w:lsdException w:name="Table Columns 1" w:semiHidden="1" w:unhideWhenUsed="1"/>
+    <w:lsdException w:name="Table Columns 2" w:semiHidden="1" w:unhideWhenUsed="1"/>
+    <w:lsdException w:name="Table Columns 3" w:semiHidden="1" w:unhideWhenUsed="1"/>
+    <w:lsdException w:name="Table Columns 4" w:semiHidden="1" w:unhideWhenUsed="1"/>
+    <w:lsdException w:name="Table Columns 5" w:semiHidden="1" w:unhideWhenUsed="1"/>
+    <w:lsdException w:name="Table Grid 1" w:semiHidden="1" w:unhideWhenUsed="1"/>
+    <w:lsdException w:name="Table Grid 2" w:semiHidden="1" w:unhideWhenUsed="1"/>
+    <w:lsdException w:name="Table Grid 3" w:semiHidden="1" w:unhideWhenUsed="1"/>
+    <w:lsdException w:name="Table Grid 4" w:semiHidden="1" w:unhideWhenUsed="1"/>
+    <w:lsdException w:name="Table Grid 5" w:semiHidden="1" w:unhideWhenUsed="1"/>
+    <w:lsdException w:name="Table Grid 6" w:semiHidden="1" w:unhideWhenUsed="1"/>
+    <w:lsdException w:name="Table Grid 7" w:semiHidden="1" w:unhideWhenUsed="1"/>
+    <w:lsdException w:name="Table Grid 8" w:semiHidden="1" w:unhideWhenUsed="1"/>
+    <w:lsdException w:name="Table List 1" w:semiHidden="1" w:unhideWhenUsed="1"/>
+    <w:lsdException w:name="Table List 2" w:semiHidden="1" w:unhideWhenUsed="1"/>
+    <w:lsdException w:name="Table List 3" w:semiHidden="1" w:unhideWhenUsed="1"/>
+    <w:lsdException w:name="Table List 4" w:semiHidden="1" w:unhideWhenUsed="1"/>
+    <w:lsdException w:name="Table List 5" w:semiHidden="1" w:unhideWhenUsed="1"/>
+    <w:lsdException w:name="Table List 6" w:semiHidden="1" w:unhideWhenUsed="1"/>
+    <w:lsdException w:name="Table List 7" w:semiHidden="1" w:unhideWhenUsed="1"/>
+    <w:lsdException w:name="Table List 8" w:semiHidden="1" w:unhideWhenUsed="1"/>
+    <w:lsdException w:name="Table 3D effects 1" w:semiHidden="1" w:unhideWhenUsed="1"/>
+    <w:lsdException w:name="Table 3D effects 2" w:semiHidden="1" w:unhideWhenUsed="1"/>
+    <w:lsdException w:name="Table 3D effects 3" w:semiHidden="1" w:unhideWhenUsed="1"/>
+    <w:lsdException w:name="Table Contemporary" w:semiHidden="1" w:unhideWhenUsed="1"/>
+    <w:lsdException w:name="Table Elegant" w:semiHidden="1" w:unhideWhenUsed="1"/>
+    <w:lsdException w:name="Table Professional" w:semiHidden="1" w:unhideWhenUsed="1"/>
+    <w:lsdException w:name="Table Subtle 1" w:semiHidden="1" w:unhideWhenUsed="1"/>
+    <w:lsdException w:name="Table Subtle 2" w:semiHidden="1" w:unhideWhenUsed="1"/>
+    <w:lsdException w:name="Table Web 1" w:semiHidden="1" w:unhideWhenUsed="1"/>
+    <w:lsdException w:name="Table Web 2" w:semiHidden="1" w:unhideWhenUsed="1"/>
+    <w:lsdException w:name="Table Web 3" w:semiHidden="1" w:unhideWhenUsed="1"/>
+    <w:lsdException w:name="Balloon Text" w:semiHidden="1" w:unhideWhenUsed="1"/>
+    <w:lsdException w:name="Table Grid" w:uiPriority="39"/>
+    <w:lsdException w:name="Table Theme" w:semiHidden="1" w:unhideWhenUsed="1"/>
+    <w:lsdException w:name="Placeholder Text" w:semiHidden="1"/>
+    <w:lsdException w:name="No Spacing" w:uiPriority="1" w:qFormat="1"/>
+    <w:lsdException w:name="Light Shading" w:uiPriority="60"/>
+    <w:lsdException w:name="Light List" w:uiPriority="61"/>
+    <w:lsdException w:name="Light Grid" w:uiPriority="62"/>
+    <w:lsdException w:name="Medium Shading 1" w:uiPriority="63"/>
+    <w:lsdException w:name="Medium Shading 2" w:uiPriority="64"/>
+    <w:lsdException w:name="Medium List 1" w:uiPriority="65"/>
+    <w:lsdException w:name="Medium List 2" w:uiPriority="66"/>
+    <w:lsdException w:name="Medium Grid 1" w:uiPriority="67"/>
+    <w:lsdException w:name="Medium Grid 2" w:uiPriority="68"/>
+    <w:lsdException w:name="Medium Grid 3" w:uiPriority="69"/>
+    <w:lsdException w:name="Dark List" w:uiPriority="70"/>
+    <w:lsdException w:name="Colorful Shading" w:uiPriority="71"/>
+    <w:lsdException w:name="Colorful List" w:uiPriority="72"/>
+    <w:lsdException w:name="Colorful Grid" w:uiPriority="73"/>
+    <w:lsdException w:name="Light Shading Accent 1" w:uiPriority="60"/>
+    <w:lsdException w:name="Light List Accent 1" w:uiPriority="61"/>
+    <w:lsdException w:name="Light Grid Accent 1" w:uiPriority="62"/>
+    <w:lsdException w:name="Medium Shading 1 Accent 1" w:uiPriority="63"/>
+    <w:lsdException w:name="Medium Shading 2 Accent 1" w:uiPriority="64"/>
+    <w:lsdException w:name="Medium List 1 Accent 1" w:uiPriority="65"/>
+    <w:lsdException w:name="Revision" w:semiHidden="1"/>
+    <w:lsdException w:name="List Paragraph" w:uiPriority="34" w:qFormat="1"/>
+    <w:lsdException w:name="Quote" w:uiPriority="29" w:qFormat="1"/>
+    <w:lsdException w:name="Intense Quote" w:uiPriority="30" w:qFormat="1"/>
+    <w:lsdException w:name="Medium List 2 Accent 1" w:uiPriority="66"/>
+    <w:lsdException w:name="Medium Grid 1 Accent 1" w:uiPriority="67"/>
+    <w:lsdException w:name="Medium Grid 2 Accent 1" w:uiPriority="68"/>
+    <w:lsdException w:name="Medium Grid 3 Accent 1" w:uiPriority="69"/>
+    <w:lsdException w:name="Dark List Accent 1" w:uiPriority="70"/>
+    <w:lsdException w:name="Colorful Shading Accent 1" w:uiPriority="71"/>
+    <w:lsdException w:name="Colorful List Accent 1" w:uiPriority="72"/>
+    <w:lsdException w:name="Colorful Grid Accent 1" w:uiPriority="73"/>
+    <w:lsdException w:name="Light Shading Accent 2" w:uiPriority="60"/>
+    <w:lsdException w:name="Light List Accent 2" w:uiPriority="61"/>
+    <w:lsdException w:name="Light Grid Accent 2" w:uiPriority="62"/>
+    <w:lsdException w:name="Medium Shading 1 Accent 2" w:uiPriority="63"/>
+    <w:lsdException w:name="Medium Shading 2 Accent 2" w:uiPriority="64"/>
+    <w:lsdException w:name="Medium List 1 Accent 2" w:uiPriority="65"/>
+    <w:lsdException w:name="Medium List 2 Accent 2" w:uiPriority="66"/>
+    <w:lsdException w:name="Medium Grid 1 Accent 2" w:uiPriority="67"/>
+    <w:lsdException w:name="Medium Grid 2 Accent 2" w:uiPriority="68"/>
+    <w:lsdException w:name="Medium Grid 3 Accent 2" w:uiPriority="69"/>
+    <w:lsdException w:name="Dark List Accent 2" w:uiPriority="70"/>
+    <w:lsdException w:name="Colorful Shading Accent 2" w:uiPriority="71"/>
+    <w:lsdException w:name="Colorful List Accent 2" w:uiPriority="72"/>
+    <w:lsdException w:name="Colorful Grid Accent 2" w:uiPriority="73"/>
+    <w:lsdException w:name="Light Shading Accent 3" w:uiPriority="60"/>
+    <w:lsdException w:name="Light List Accent 3" w:uiPriority="61"/>
+    <w:lsdException w:name="Light Grid Accent 3" w:uiPriority="62"/>
+    <w:lsdException w:name="Medium Shading 1 Accent 3" w:uiPriority="63"/>
+    <w:lsdException w:name="Medium Shading 2 Accent 3" w:uiPriority="64"/>
+    <w:lsdException w:name="Medium List 1 Accent 3" w:uiPriority="65"/>
+    <w:lsdException w:name="Medium List 2 Accent 3" w:uiPriority="66"/>
+    <w:lsdException w:name="Medium Grid 1 Accent 3" w:uiPriority="67"/>
+    <w:lsdException w:name="Medium Grid 2 Accent 3" w:uiPriority="68"/>
+    <w:lsdException w:name="Medium Grid 3 Accent 3" w:uiPriority="69"/>
+    <w:lsdException w:name="Dark List Accent 3" w:uiPriority="70"/>
+    <w:lsdException w:name="Colorful Shading Accent 3" w:uiPriority="71"/>
+    <w:lsdException w:name="Colorful List Accent 3" w:uiPriority="72"/>
+    <w:lsdException w:name="Colorful Grid Accent 3" w:uiPriority="73"/>
+    <w:lsdException w:name="Light Shading Accent 4" w:uiPriority="60"/>
+    <w:lsdException w:name="Light List Accent 4" w:uiPriority="61"/>
+    <w:lsdException w:name="Light Grid Accent 4" w:uiPriority="62"/>
+    <w:lsdException w:name="Medium Shading 1 Accent 4" w:uiPriority="63"/>
+    <w:lsdException w:name="Medium Shading 2 Accent 4" w:uiPriority="64"/>
+    <w:lsdException w:name="Medium List 1 Accent 4" w:uiPriority="65"/>
+    <w:lsdException w:name="Medium List 2 Accent 4" w:uiPriority="66"/>
+    <w:lsdException w:name="Medium Grid 1 Accent 4" w:uiPriority="67"/>
+    <w:lsdException w:name="Medium Grid 2 Accent 4" w:uiPriority="68"/>
+    <w:lsdException w:name="Medium Grid 3 Accent 4" w:uiPriority="69"/>
+    <w:lsdException w:name="Dark List Accent 4" w:uiPriority="70"/>
+    <w:lsdException w:name="Colorful Shading Accent 4" w:uiPriority="71"/>
+    <w:lsdException w:name="Colorful List Accent 4" w:uiPriority="72"/>
+    <w:lsdException w:name="Colorful Grid Accent 4" w:uiPriority="73"/>
+    <w:lsdException w:name="Light Shading Accent 5" w:uiPriority="60"/>
+    <w:lsdException w:name="Light List Accent 5" w:uiPriority="61"/>
+    <w:lsdException w:name="Light Grid Accent 5" w:uiPriority="62"/>
+    <w:lsdException w:name="Medium Shading 1 Accent 5" w:uiPriority="63"/>
+    <w:lsdException w:name="Medium Shading 2 Accent 5" w:uiPriority="64"/>
+    <w:lsdException w:name="Medium List 1 Accent 5" w:uiPriority="65"/>
+    <w:lsdException w:name="Medium List 2 Accent 5" w:uiPriority="66"/>
+    <w:lsdException w:name="Medium Grid 1 Accent 5" w:uiPriority="67"/>
+    <w:lsdException w:name="Medium Grid 2 Accent 5" w:uiPriority="68"/>
+    <w:lsdException w:name="Medium Grid 3 Accent 5" w:uiPriority="69"/>
+    <w:lsdException w:name="Dark List Accent 5" w:uiPriority="70"/>
+    <w:lsdException w:name="Colorful Shading Accent 5" w:uiPriority="71"/>
+    <w:lsdException w:name="Colorful List Accent 5" w:uiPriority="72"/>
+    <w:lsdException w:name="Colorful Grid Accent 5" w:uiPriority="73"/>
+    <w:lsdException w:name="Light Shading Accent 6" w:uiPriority="60"/>
+    <w:lsdException w:name="Light List Accent 6" w:uiPriority="61"/>
+    <w:lsdException w:name="Light Grid Accent 6" w:uiPriority="62"/>
+    <w:lsdException w:name="Medium Shading 1 Accent 6" w:uiPriority="63"/>
+    <w:lsdException w:name="Medium Shading 2 Accent 6" w:uiPriority="64"/>
+    <w:lsdException w:name="Medium List 1 Accent 6" w:uiPriority="65"/>
+    <w:lsdException w:name="Medium List 2 Accent 6" w:uiPriority="66"/>
+    <w:lsdException w:name="Medium Grid 1 Accent 6" w:uiPriority="67"/>
+    <w:lsdException w:name="Medium Grid 2 Accent 6" w:uiPriority="68"/>
+    <w:lsdException w:name="Medium Grid 3 Accent 6" w:uiPriority="69"/>
+    <w:lsdException w:name="Dark List Accent 6" w:uiPriority="70"/>
+    <w:lsdException w:name="Colorful Shading Accent 6" w:uiPriority="71"/>
+    <w:lsdException w:name="Colorful List Accent 6" w:uiPriority="72"/>
+    <w:lsdException w:name="Colorful Grid Accent 6" w:uiPriority="73"/>
+    <w:lsdException w:name="Subtle Emphasis" w:uiPriority="19" w:qFormat="1"/>
+    <w:lsdException w:name="Intense Emphasis" w:uiPriority="21" w:qFormat="1"/>
+    <w:lsdException w:name="Subtle Reference" w:uiPriority="31" w:qFormat="1"/>
+    <w:lsdException w:name="Intense Reference" w:uiPriority="32" w:qFormat="1"/>
+    <w:lsdException w:name="Book Title" w:uiPriority="33" w:qFormat="1"/>
+    <w:lsdException w:name="Bibliography" w:semiHidden="1" w:uiPriority="37" w:unhideWhenUsed="1"/>
+    <w:lsdException w:name="TOC Heading" w:semiHidden="1" w:uiPriority="39" w:unhideWhenUsed="1" w:qFormat="1"/>
+    <w:lsdException w:name="Plain Table 1" w:uiPriority="41"/>
+    <w:lsdException w:name="Plain Table 2" w:uiPriority="42"/>
+    <w:lsdException w:name="Plain Table 3" w:uiPriority="43"/>
+    <w:lsdException w:name="Plain Table 4" w:uiPriority="44"/>
+    <w:lsdException w:name="Plain Table 5" w:uiPriority="45"/>
+    <w:lsdException w:name="Grid Table Light" w:uiPriority="40"/>
+    <w:lsdException w:name="Grid Table 1 Light" w:uiPriority="46"/>
+    <w:lsdException w:name="Grid Table 2" w:uiPriority="47"/>
+    <w:lsdException w:name="Grid Table 3" w:uiPriority="48"/>
+    <w:lsdException w:name="Grid Table 4" w:uiPriority="49"/>
+    <w:lsdException w:name="Grid Table 5 Dark" w:uiPriority="50"/>
+    <w:lsdException w:name="Grid Table 6 Colorful" w:uiPriority="51"/>
+    <w:lsdException w:name="Grid Table 7 Colorful" w:uiPriority="52"/>
+    <w:lsdException w:name="Grid Table 1 Light Accent 1" w:uiPriority="46"/>
+    <w:lsdException w:name="Grid Table 2 Accent 1" w:uiPriority="47"/>
+    <w:lsdException w:name="Grid Table 3 Accent 1" w:uiPriority="48"/>
+    <w:lsdException w:name="Grid Table 4 Accent 1" w:uiPriority="49"/>
+    <w:lsdException w:name="Grid Table 5 Dark Accent 1" w:uiPriority="50"/>
+    <w:lsdException w:name="Grid Table 6 Colorful Accent 1" w:uiPriority="51"/>
+    <w:lsdException w:name="Grid Table 7 Colorful Accent 1" w:uiPriority="52"/>
+    <w:lsdException w:name="Grid Table 1 Light Accent 2" w:uiPriority="46"/>
+    <w:lsdException w:name="Grid Table 2 Accent 2" w:uiPriority="47"/>
+    <w:lsdException w:name="Grid Table 3 Accent 2" w:uiPriority="48"/>
+    <w:lsdException w:name="Grid Table 4 Accent 2" w:uiPriority="49"/>
+    <w:lsdException w:name="Grid Table 5 Dark Accent 2" w:uiPriority="50"/>
+    <w:lsdException w:name="Grid Table 6 Colorful Accent 2" w:uiPriority="51"/>
+    <w:lsdException w:name="Grid Table 7 Colorful Accent 2" w:uiPriority="52"/>
+    <w:lsdException w:name="Grid Table 1 Light Accent 3" w:uiPriority="46"/>
+    <w:lsdException w:name="Grid Table 2 Accent 3" w:uiPriority="47"/>
+    <w:lsdException w:name="Grid Table 3 Accent 3" w:uiPriority="48"/>
+    <w:lsdException w:name="Grid Table 4 Accent 3" w:uiPriority="49"/>
+    <w:lsdException w:name="Grid Table 5 Dark Accent 3" w:uiPriority="50"/>
+    <w:lsdException w:name="Grid Table 6 Colorful Accent 3" w:uiPriority="51"/>
+    <w:lsdException w:name="Grid Table 7 Colorful Accent 3" w:uiPriority="52"/>
+    <w:lsdException w:name="Grid Table 1 Light Accent 4" w:uiPriority="46"/>
+    <w:lsdException w:name="Grid Table 2 Accent 4" w:uiPriority="47"/>
+    <w:lsdException w:name="Grid Table 3 Accent 4" w:uiPriority="48"/>
+    <w:lsdException w:name="Grid Table 4 Accent 4" w:uiPriority="49"/>
+    <w:lsdException w:name="Grid Table 5 Dark Accent 4" w:uiPriority="50"/>
+    <w:lsdException w:name="Grid Table 6 Colorful Accent 4" w:uiPriority="51"/>
+    <w:lsdException w:name="Grid Table 7 Colorful Accent 4" w:uiPriority="52"/>
+    <w:lsdException w:name="Grid Table 1 Light Accent 5" w:uiPriority="46"/>
+    <w:lsdException w:name="Grid Table 2 Accent 5" w:uiPriority="47"/>
+    <w:lsdException w:name="Grid Table 3 Accent 5" w:uiPriority="48"/>
+    <w:lsdException w:name="Grid Table 4 Accent 5" w:uiPriority="49"/>
+    <w:lsdException w:name="Grid Table 5 Dark Accent 5" w:uiPriority="50"/>
+    <w:lsdException w:name="Grid Table 6 Colorful Accent 5" w:uiPriority="51"/>
+    <w:lsdException w:name="Grid Table 7 Colorful Accent 5" w:uiPriority="52"/>
+    <w:lsdException w:name="Grid Table 1 Light Accent 6" w:uiPriority="46"/>
+    <w:lsdException w:name="Grid Table 2 Accent 6" w:uiPriority="47"/>
+    <w:lsdException w:name="Grid Table 3 Accent 6" w:uiPriority="48"/>
+    <w:lsdException w:name="Grid Table 4 Accent 6" w:uiPriority="49"/>
+    <w:lsdException w:name="Grid Table 5 Dark Accent 6" w:uiPriority="50"/>
+    <w:lsdException w:name="Grid Table 6 Colorful Accent 6" w:uiPriority="51"/>
+    <w:lsdException w:name="Grid Table 7 Colorful Accent 6" w:uiPriority="52"/>
+    <w:lsdException w:name="List Table 1 Light" w:uiPriority="46"/>
+    <w:lsdException w:name="List Table 2" w:uiPriority="47"/>
+    <w:lsdException w:name="List Table 3" w:uiPriority="48"/>
+    <w:lsdException w:name="List Table 4" w:uiPriority="49"/>
+    <w:lsdException w:name="List Table 5 Dark" w:uiPriority="50"/>
+    <w:lsdException w:name="List Table 6 Colorful" w:uiPriority="51"/>
+    <w:lsdException w:name="List Table 7 Colorful" w:uiPriority="52"/>
+    <w:lsdException w:name="List Table 1 Light Accent 1" w:uiPriority="46"/>
+    <w:lsdException w:name="List Table 2 Accent 1" w:uiPriority="47"/>
+    <w:lsdException w:name="List Table 3 Accent 1" w:uiPriority="48"/>
+    <w:lsdException w:name="List Table 4 Accent 1" w:uiPriority="49"/>
+    <w:lsdException w:name="List Table 5 Dark Accent 1" w:uiPriority="50"/>
+    <w:lsdException w:name="List Table 6 Colorful Accent 1" w:uiPriority="51"/>
+    <w:lsdException w:name="List Table 7 Colorful Accent 1" w:uiPriority="52"/>
+    <w:lsdException w:name="List Table 1 Light Accent 2" w:uiPriority="46"/>
+    <w:lsdException w:name="List Table 2 Accent 2" w:uiPriority="47"/>
+    <w:lsdException w:name="List Table 3 Accent 2" w:uiPriority="48"/>
+    <w:lsdException w:name="List Table 4 Accent 2" w:uiPriority="49"/>
+    <w:lsdException w:name="List Table 5 Dark Accent 2" w:uiPriority="50"/>
+    <w:lsdException w:name="List Table 6 Colorful Accent 2" w:uiPriority="51"/>
+    <w:lsdException w:name="List Table 7 Colorful Accent 2" w:uiPriority="52"/>
+    <w:lsdException w:name="List Table 1 Light Accent 3" w:uiPriority="46"/>
+    <w:lsdException w:name="List Table 2 Accent 3" w:uiPriority="47"/>
+    <w:lsdException w:name="List Table 3 Accent 3" w:uiPriority="48"/>
+    <w:lsdException w:name="List Table 4 Accent 3" w:uiPriority="49"/>
+    <w:lsdException w:name="List Table 5 Dark Accent 3" w:uiPriority="50"/>
+    <w:lsdException w:name="List Table 6 Colorful Accent 3" w:uiPriority="51"/>
+    <w:lsdException w:name="List Table 7 Colorful Accent 3" w:uiPriority="52"/>
+    <w:lsdException w:name="List Table 1 Light Accent 4" w:uiPriority="46"/>
+    <w:lsdException w:name="List Table 2 Accent 4" w:uiPriority="47"/>
+    <w:lsdException w:name="List Table 3 Accent 4" w:uiPriority="48"/>
+    <w:lsdException w:name="List Table 4 Accent 4" w:uiPriority="49"/>
+    <w:lsdException w:name="List Table 5 Dark Accent 4" w:uiPriority="50"/>
+    <w:lsdException w:name="List Table 6 Colorful Accent 4" w:uiPriority="51"/>
+    <w:lsdException w:name="List Table 7 Colorful Accent 4" w:uiPriority="52"/>
+    <w:lsdException w:name="List Table 1 Light Accent 5" w:uiPriority="46"/>
+    <w:lsdException w:name="List Table 2 Accent 5" w:uiPriority="47"/>
+    <w:lsdException w:name="List Table 3 Accent 5" w:uiPriority="48"/>
+    <w:lsdException w:name="List Table 4 Accent 5" w:uiPriority="49"/>
+    <w:lsdException w:name="List Table 5 Dark Accent 5" w:uiPriority="50"/>
+    <w:lsdException w:name="List Table 6 Colorful Accent 5" w:uiPriority="51"/>
+    <w:lsdException w:name="List Table 7 Colorful Accent 5" w:uiPriority="52"/>
+    <w:lsdException w:name="List Table 1 Light Accent 6" w:uiPriority="46"/>
+    <w:lsdException w:name="List Table 2 Accent 6" w:uiPriority="47"/>
+    <w:lsdException w:name="List Table 3 Accent 6" w:uiPriority="48"/>
+    <w:lsdException w:name="List Table 4 Accent 6" w:uiPriority="49"/>
+    <w:lsdException w:name="List Table 5 Dark Accent 6" w:uiPriority="50"/>
+    <w:lsdException w:name="List Table 6 Colorful Accent 6" w:uiPriority="51"/>
+    <w:lsdException w:name="List Table 7 Colorful Accent 6" w:uiPriority="52"/>
   </w:latentStyles>
   <w:style w:type="paragraph" w:default="1" w:styleId="a">
     <w:name w:val="Normal"/>
@@ -6116,7 +6350,6 @@
     <w:uiPriority w:val="99"/>
     <w:semiHidden/>
     <w:unhideWhenUsed/>
-    <w:qFormat/>
     <w:tblPr>
       <w:tblInd w:w="0" w:type="dxa"/>
       <w:tblCellMar>
@@ -6571,7 +6804,7 @@
   <a:extraClrSchemeLst/>
   <a:extLst>
     <a:ext uri="{05A4C25C-085E-4340-85A3-A5531E510DB2}">
-      <thm15:themeFamily xmlns:thm15="http://schemas.microsoft.com/office/thememl/2012/main" xmlns="" name="Office Theme" id="{62F939B6-93AF-4DB8-9C6B-D6C7DFDC589F}" vid="{4A3C46E8-61CC-4603-A589-7422A47A8E4A}"/>
+      <thm15:themeFamily xmlns:thm15="http://schemas.microsoft.com/office/thememl/2012/main" name="Office Theme" id="{62F939B6-93AF-4DB8-9C6B-D6C7DFDC589F}" vid="{4A3C46E8-61CC-4603-A589-7422A47A8E4A}"/>
     </a:ext>
   </a:extLst>
 </a:theme>
@@ -6582,7 +6815,7 @@
 </file>
 
 <file path=customXml/itemProps1.xml><?xml version="1.0" encoding="utf-8"?>
-<ds:datastoreItem xmlns:ds="http://schemas.openxmlformats.org/officeDocument/2006/customXml" ds:itemID="{7EA2328F-7091-44A7-A58E-A664B1250FBE}">
+<ds:datastoreItem xmlns:ds="http://schemas.openxmlformats.org/officeDocument/2006/customXml" ds:itemID="{E39066E8-D81D-4BAE-8054-B3AC3EE6A81C}">
   <ds:schemaRefs>
     <ds:schemaRef ds:uri="http://schemas.openxmlformats.org/officeDocument/2006/bibliography"/>
   </ds:schemaRefs>

</xml_diff>